<commit_message>
Added more user stories
</commit_message>
<xml_diff>
--- a/User-Stories/User Stories.docx
+++ b/User-Stories/User Stories.docx
@@ -23,26 +23,7 @@
         <w:t xml:space="preserve">Tasks: </w:t>
       </w:r>
       <w:r>
-        <w:t xml:space="preserve">Create Parent class. Create </w:t>
-      </w:r>
-      <w:proofErr w:type="spellStart"/>
-      <w:r>
-        <w:t>ParentStudentIntersection</w:t>
-      </w:r>
-      <w:proofErr w:type="spellEnd"/>
-      <w:r>
-        <w:t xml:space="preserve"> table in database which lists all pairs of students and parents. Create </w:t>
-      </w:r>
-      <w:proofErr w:type="spellStart"/>
-      <w:r>
-        <w:t>load_students</w:t>
-      </w:r>
-      <w:proofErr w:type="spellEnd"/>
-      <w:r>
-        <w:t>(Parent) method in Security to retrieve a list of students from the database for a Parent. Create frontend code to display list of students which will link to an account management page.</w:t>
-      </w:r>
-      <w:r>
-        <w:t xml:space="preserve"> </w:t>
+        <w:t xml:space="preserve">Create Parent class. Create ParentStudentIntersection table in database which lists all pairs of students and parents. Create load_students(Parent) method in Security to retrieve a list of students from the database for a Parent. Create frontend code to display list of students which will link to an account management page. </w:t>
       </w:r>
       <w:r>
         <w:rPr>
@@ -81,23 +62,7 @@
         <w:t xml:space="preserve">Tasks: </w:t>
       </w:r>
       <w:r>
-        <w:t xml:space="preserve">Create balance database with primary key of the student’s id, and with balance and due date fields. Create </w:t>
-      </w:r>
-      <w:proofErr w:type="spellStart"/>
-      <w:r>
-        <w:t>getBalance</w:t>
-      </w:r>
-      <w:proofErr w:type="spellEnd"/>
-      <w:r>
-        <w:t xml:space="preserve">(Student) method in Parent and </w:t>
-      </w:r>
-      <w:proofErr w:type="spellStart"/>
-      <w:r>
-        <w:t>BalanceManager</w:t>
-      </w:r>
-      <w:proofErr w:type="spellEnd"/>
-      <w:r>
-        <w:t xml:space="preserve"> class. Add frontend display of balance and due date to website. </w:t>
+        <w:t xml:space="preserve">Create balance database with primary key of the student’s id, and with balance and due date fields. Create getBalance(Student) method in Parent and BalanceManager class. Add frontend display of balance and due date to website. </w:t>
       </w:r>
       <w:r>
         <w:rPr>
@@ -136,36 +101,7 @@
         <w:t>Tasks</w:t>
       </w:r>
       <w:r>
-        <w:t xml:space="preserve">: Create </w:t>
-      </w:r>
-      <w:proofErr w:type="spellStart"/>
-      <w:proofErr w:type="gramStart"/>
-      <w:r>
-        <w:t>payBalance</w:t>
-      </w:r>
-      <w:proofErr w:type="spellEnd"/>
-      <w:r>
-        <w:t>(</w:t>
-      </w:r>
-      <w:proofErr w:type="gramEnd"/>
-      <w:r>
-        <w:t xml:space="preserve">Student, amount) method in Parent and </w:t>
-      </w:r>
-      <w:proofErr w:type="spellStart"/>
-      <w:r>
-        <w:t>payBalance</w:t>
-      </w:r>
-      <w:proofErr w:type="spellEnd"/>
-      <w:r>
-        <w:t xml:space="preserve">(amount) in </w:t>
-      </w:r>
-      <w:proofErr w:type="spellStart"/>
-      <w:r>
-        <w:t>BalanceManager</w:t>
-      </w:r>
-      <w:proofErr w:type="spellEnd"/>
-      <w:r>
-        <w:t>. Create Payments table in database with fields Id, Student, Payer, Amount, and Date which will be used to keep a history of payments.</w:t>
+        <w:t>: Create payBalance(Student, amount) method in Parent and payBalance(amount) in BalanceManager. Create Payments table in database with fields Id, Student, Payer, Amount, and Date which will be used to keep a history of payments.</w:t>
       </w:r>
       <w:r>
         <w:t xml:space="preserve"> Create frontend code. </w:t>
@@ -204,31 +140,13 @@
         <w:t xml:space="preserve">Tasks: </w:t>
       </w:r>
       <w:r>
-        <w:t xml:space="preserve">Create trigger system in backend to automatically run payment code. Create </w:t>
-      </w:r>
-      <w:proofErr w:type="spellStart"/>
-      <w:r>
-        <w:t>MonthlyAllowances</w:t>
-      </w:r>
-      <w:proofErr w:type="spellEnd"/>
-      <w:r>
-        <w:t xml:space="preserve"> table in database with Id, Payer, Student, and Amount fields. Create </w:t>
-      </w:r>
-      <w:proofErr w:type="spellStart"/>
-      <w:r>
-        <w:t>AutomaticPayer</w:t>
-      </w:r>
-      <w:proofErr w:type="spellEnd"/>
-      <w:r>
-        <w:t xml:space="preserve"> class to read from that table and interface with </w:t>
-      </w:r>
-      <w:proofErr w:type="spellStart"/>
-      <w:r>
-        <w:t>BalanceManager</w:t>
-      </w:r>
-      <w:proofErr w:type="spellEnd"/>
-      <w:r>
-        <w:t xml:space="preserve"> to make payments. </w:t>
+        <w:t>Create trigger system in backend to automatically run payment code. Create MonthlyAllowances table in database with Id, Payer, Student, and Amount fields. Create AutomaticPayer class to read from that table and interface with BalanceManager to make payments.</w:t>
+      </w:r>
+      <w:r>
+        <w:t xml:space="preserve"> Create frontend.</w:t>
+      </w:r>
+      <w:r>
+        <w:t xml:space="preserve"> </w:t>
       </w:r>
       <w:r>
         <w:rPr>
@@ -237,7 +155,10 @@
         <w:t xml:space="preserve">Estimate: </w:t>
       </w:r>
       <w:r>
-        <w:t>10 hours</w:t>
+        <w:t>20</w:t>
+      </w:r>
+      <w:r>
+        <w:t xml:space="preserve"> hours</w:t>
       </w:r>
     </w:p>
     <w:p>
@@ -262,6 +183,120 @@
       </w:r>
       <w:r>
         <w:t>structure to paying.</w:t>
+      </w:r>
+      <w:r>
+        <w:t xml:space="preserve"> </w:t>
+      </w:r>
+      <w:r>
+        <w:rPr>
+          <w:b/>
+        </w:rPr>
+        <w:t xml:space="preserve">Tasks: </w:t>
+      </w:r>
+      <w:r>
+        <w:t xml:space="preserve">change MonthlyAllowances table to add DayOfMonth column so there can be multiple payments. Update trigger and triggered code to run every day to check for payments that are supposed to be made on that day. </w:t>
+      </w:r>
+      <w:r>
+        <w:rPr>
+          <w:b/>
+        </w:rPr>
+        <w:t xml:space="preserve">Estimate: </w:t>
+      </w:r>
+      <w:r>
+        <w:t>4 hours.</w:t>
+      </w:r>
+    </w:p>
+    <w:p>
+      <w:pPr>
+        <w:pStyle w:val="ListParagraph"/>
+        <w:numPr>
+          <w:ilvl w:val="0"/>
+          <w:numId w:val="1"/>
+        </w:numPr>
+      </w:pPr>
+      <w:r>
+        <w:t xml:space="preserve">As a student, I would like to be able to see a list of expenditures, locations, and amounts for my account, so I can see where I am spending my money. I should be able to choose a date range. </w:t>
+      </w:r>
+      <w:r>
+        <w:rPr>
+          <w:b/>
+        </w:rPr>
+        <w:t xml:space="preserve">Tasks: </w:t>
+      </w:r>
+      <w:r>
+        <w:t xml:space="preserve">Create Expenditures database and class with id, Student, Date, Amount, and Location fields. </w:t>
+      </w:r>
+      <w:r>
+        <w:t xml:space="preserve">Add getExpenditures(startDate, endDate) to BalanceManager, Student, and Parent classes. Create front end which uses pagination. </w:t>
+      </w:r>
+      <w:r>
+        <w:rPr>
+          <w:b/>
+        </w:rPr>
+        <w:t xml:space="preserve">Estimate: </w:t>
+      </w:r>
+      <w:r>
+        <w:t>8 hours.</w:t>
+      </w:r>
+    </w:p>
+    <w:p>
+      <w:pPr>
+        <w:pStyle w:val="ListParagraph"/>
+        <w:numPr>
+          <w:ilvl w:val="0"/>
+          <w:numId w:val="1"/>
+        </w:numPr>
+      </w:pPr>
+      <w:r>
+        <w:t xml:space="preserve">As a Sacred Heart Representative, I would like sessions to expire after 20 minutes of activity to prevent use of the system by unauthorized people. </w:t>
+      </w:r>
+      <w:r>
+        <w:rPr>
+          <w:b/>
+        </w:rPr>
+        <w:t xml:space="preserve">Tasks: </w:t>
+      </w:r>
+      <w:r>
+        <w:t xml:space="preserve">Create expirationTime field in session when it is created. The session checker in the security layer should update the expirationTime each time an action is taken. If a request is received after the expirationTime the session will end and the user will be redirected to the login page. </w:t>
+      </w:r>
+      <w:r>
+        <w:rPr>
+          <w:b/>
+        </w:rPr>
+        <w:t xml:space="preserve">Estimate: </w:t>
+      </w:r>
+      <w:r>
+        <w:t>8 hours.</w:t>
+      </w:r>
+    </w:p>
+    <w:p>
+      <w:pPr>
+        <w:pStyle w:val="ListParagraph"/>
+        <w:numPr>
+          <w:ilvl w:val="0"/>
+          <w:numId w:val="1"/>
+        </w:numPr>
+      </w:pPr>
+      <w:r>
+        <w:t xml:space="preserve">As a user, I would like to be able to change my password to keep my account secure. </w:t>
+      </w:r>
+      <w:r>
+        <w:rPr>
+          <w:b/>
+        </w:rPr>
+        <w:t>Tasks</w:t>
+      </w:r>
+      <w:r>
+        <w:t xml:space="preserve">: Add changePassword(newPassword) methods to Parent and Student classes. Create password change page. </w:t>
+      </w:r>
+      <w:r>
+        <w:rPr>
+          <w:b/>
+        </w:rPr>
+        <w:t xml:space="preserve">Estimate: </w:t>
+      </w:r>
+      <w:r>
+        <w:t>4 hours.</w:t>
       </w:r>
       <w:bookmarkStart w:id="0" w:name="_GoBack"/>
       <w:bookmarkEnd w:id="0"/>
@@ -496,6 +531,7 @@
     <w:lsdException w:name="HTML Sample" w:semiHidden="1" w:unhideWhenUsed="1"/>
     <w:lsdException w:name="HTML Typewriter" w:semiHidden="1" w:unhideWhenUsed="1"/>
     <w:lsdException w:name="HTML Variable" w:semiHidden="1" w:unhideWhenUsed="1"/>
+    <w:lsdException w:name="Normal Table" w:semiHidden="1" w:unhideWhenUsed="1"/>
     <w:lsdException w:name="annotation subject" w:semiHidden="1" w:unhideWhenUsed="1"/>
     <w:lsdException w:name="No List" w:semiHidden="1" w:unhideWhenUsed="1"/>
     <w:lsdException w:name="Outline List 1" w:semiHidden="1" w:unhideWhenUsed="1"/>
@@ -542,8 +578,10 @@
     <w:lsdException w:name="Table Subtle 2" w:semiHidden="1" w:unhideWhenUsed="1"/>
     <w:lsdException w:name="Table Web 1" w:semiHidden="1" w:unhideWhenUsed="1"/>
     <w:lsdException w:name="Table Web 2" w:semiHidden="1" w:unhideWhenUsed="1"/>
+    <w:lsdException w:name="Table Web 3" w:semiHidden="1" w:unhideWhenUsed="1"/>
     <w:lsdException w:name="Balloon Text" w:semiHidden="1" w:unhideWhenUsed="1"/>
     <w:lsdException w:name="Table Grid" w:uiPriority="39"/>
+    <w:lsdException w:name="Table Theme" w:semiHidden="1" w:unhideWhenUsed="1"/>
     <w:lsdException w:name="Placeholder Text" w:semiHidden="1"/>
     <w:lsdException w:name="No Spacing" w:uiPriority="1" w:qFormat="1"/>
     <w:lsdException w:name="Light Shading" w:uiPriority="60"/>

</xml_diff>